<commit_message>
Se genera la vista de las tareas. Aun sin vinculacion con la rama main issues: #23
</commit_message>
<xml_diff>
--- a/Documentación/Pantalla/UI_UX/Pantalla 1/Pantalla 1.docx
+++ b/Documentación/Pantalla/UI_UX/Pantalla 1/Pantalla 1.docx
@@ -104,24 +104,6 @@
           <w:b/>
           <w:bCs/>
         </w:rPr>
-        <w:t>Contenido:</w:t>
-      </w:r>
-      <w:r>
-        <w:t xml:space="preserve"> Muestra tareas en el modo de vista seleccionado (Lista, Calendario Semanal, Calendario Mensual).</w:t>
-      </w:r>
-    </w:p>
-    <w:p>
-      <w:pPr>
-        <w:numPr>
-          <w:ilvl w:val="1"/>
-          <w:numId w:val="1"/>
-        </w:numPr>
-      </w:pPr>
-      <w:r>
-        <w:rPr>
-          <w:b/>
-          <w:bCs/>
-        </w:rPr>
         <w:t>Vistas Disponibles:</w:t>
       </w:r>
     </w:p>
@@ -141,24 +123,6 @@
       </w:r>
       <w:r>
         <w:t xml:space="preserve"> Tareas con detalles básicos y filtros.</w:t>
-      </w:r>
-    </w:p>
-    <w:p>
-      <w:pPr>
-        <w:numPr>
-          <w:ilvl w:val="2"/>
-          <w:numId w:val="1"/>
-        </w:numPr>
-      </w:pPr>
-      <w:r>
-        <w:rPr>
-          <w:b/>
-          <w:bCs/>
-        </w:rPr>
-        <w:t>Calendario Semanal/Mensual:</w:t>
-      </w:r>
-      <w:r>
-        <w:t xml:space="preserve"> Tareas organizadas por fecha, con indicadores de color para prioridades.</w:t>
       </w:r>
     </w:p>
     <w:p>
@@ -983,6 +947,7 @@
   <w:style w:type="character" w:default="1" w:styleId="Fuentedeprrafopredeter">
     <w:name w:val="Default Paragraph Font"/>
     <w:uiPriority w:val="1"/>
+    <w:semiHidden/>
     <w:unhideWhenUsed/>
   </w:style>
   <w:style w:type="table" w:default="1" w:styleId="Tablanormal">

</xml_diff>